<commit_message>
cambiati nomi tabelle e attributi db
</commit_message>
<xml_diff>
--- a/revisione_1/tabelle_db.docx
+++ b/revisione_1/tabelle_db.docx
@@ -47,7 +47,16 @@
           <w:bCs/>
           <w:lang w:val="it-IT"/>
         </w:rPr>
-        <w:t>Prodotto</w:t>
+        <w:t>p</w:t>
+      </w:r>
+      <w:r>
+        <w:rPr>
+          <w:rFonts w:ascii="Courier New" w:eastAsia="Courier New" w:hAnsi="Courier New" w:cs="Courier New"/>
+          <w:b/>
+          <w:bCs/>
+          <w:lang w:val="it-IT"/>
+        </w:rPr>
+        <w:t>rodotto</w:t>
       </w:r>
       <w:r>
         <w:rPr>
@@ -62,14 +71,120 @@
           <w:u w:val="single"/>
           <w:lang w:val="it-IT"/>
         </w:rPr>
-        <w:t>IdProdotto</w:t>
-      </w:r>
-      <w:r>
-        <w:rPr>
-          <w:rFonts w:ascii="Courier New" w:eastAsia="Courier New" w:hAnsi="Courier New" w:cs="Courier New"/>
-          <w:lang w:val="it-IT"/>
-        </w:rPr>
-        <w:t xml:space="preserve">, Nome, DescrBreve, DescrEstesa, Prezzo, PercSconto, FlagSconto, Immagine, </w:t>
+        <w:t>i</w:t>
+      </w:r>
+      <w:r>
+        <w:rPr>
+          <w:rFonts w:ascii="Courier New" w:eastAsia="Courier New" w:hAnsi="Courier New" w:cs="Courier New"/>
+          <w:u w:val="single"/>
+          <w:lang w:val="it-IT"/>
+        </w:rPr>
+        <w:t>dProdotto</w:t>
+      </w:r>
+      <w:r>
+        <w:rPr>
+          <w:rFonts w:ascii="Courier New" w:eastAsia="Courier New" w:hAnsi="Courier New" w:cs="Courier New"/>
+          <w:lang w:val="it-IT"/>
+        </w:rPr>
+        <w:t xml:space="preserve">, </w:t>
+      </w:r>
+      <w:r>
+        <w:rPr>
+          <w:rFonts w:ascii="Courier New" w:eastAsia="Courier New" w:hAnsi="Courier New" w:cs="Courier New"/>
+          <w:lang w:val="it-IT"/>
+        </w:rPr>
+        <w:t>n</w:t>
+      </w:r>
+      <w:r>
+        <w:rPr>
+          <w:rFonts w:ascii="Courier New" w:eastAsia="Courier New" w:hAnsi="Courier New" w:cs="Courier New"/>
+          <w:lang w:val="it-IT"/>
+        </w:rPr>
+        <w:t xml:space="preserve">ome, </w:t>
+      </w:r>
+      <w:r>
+        <w:rPr>
+          <w:rFonts w:ascii="Courier New" w:eastAsia="Courier New" w:hAnsi="Courier New" w:cs="Courier New"/>
+          <w:lang w:val="it-IT"/>
+        </w:rPr>
+        <w:t>d</w:t>
+      </w:r>
+      <w:r>
+        <w:rPr>
+          <w:rFonts w:ascii="Courier New" w:eastAsia="Courier New" w:hAnsi="Courier New" w:cs="Courier New"/>
+          <w:lang w:val="it-IT"/>
+        </w:rPr>
+        <w:t xml:space="preserve">escrBreve, </w:t>
+      </w:r>
+      <w:r>
+        <w:rPr>
+          <w:rFonts w:ascii="Courier New" w:eastAsia="Courier New" w:hAnsi="Courier New" w:cs="Courier New"/>
+          <w:lang w:val="it-IT"/>
+        </w:rPr>
+        <w:t>d</w:t>
+      </w:r>
+      <w:r>
+        <w:rPr>
+          <w:rFonts w:ascii="Courier New" w:eastAsia="Courier New" w:hAnsi="Courier New" w:cs="Courier New"/>
+          <w:lang w:val="it-IT"/>
+        </w:rPr>
+        <w:t xml:space="preserve">escrEstesa, </w:t>
+      </w:r>
+      <w:r>
+        <w:rPr>
+          <w:rFonts w:ascii="Courier New" w:eastAsia="Courier New" w:hAnsi="Courier New" w:cs="Courier New"/>
+          <w:lang w:val="it-IT"/>
+        </w:rPr>
+        <w:t>p</w:t>
+      </w:r>
+      <w:r>
+        <w:rPr>
+          <w:rFonts w:ascii="Courier New" w:eastAsia="Courier New" w:hAnsi="Courier New" w:cs="Courier New"/>
+          <w:lang w:val="it-IT"/>
+        </w:rPr>
+        <w:t xml:space="preserve">rezzo, </w:t>
+      </w:r>
+      <w:r>
+        <w:rPr>
+          <w:rFonts w:ascii="Courier New" w:eastAsia="Courier New" w:hAnsi="Courier New" w:cs="Courier New"/>
+          <w:lang w:val="it-IT"/>
+        </w:rPr>
+        <w:t>p</w:t>
+      </w:r>
+      <w:r>
+        <w:rPr>
+          <w:rFonts w:ascii="Courier New" w:eastAsia="Courier New" w:hAnsi="Courier New" w:cs="Courier New"/>
+          <w:lang w:val="it-IT"/>
+        </w:rPr>
+        <w:t xml:space="preserve">ercSconto, </w:t>
+      </w:r>
+      <w:r>
+        <w:rPr>
+          <w:rFonts w:ascii="Courier New" w:eastAsia="Courier New" w:hAnsi="Courier New" w:cs="Courier New"/>
+          <w:lang w:val="it-IT"/>
+        </w:rPr>
+        <w:t>f</w:t>
+      </w:r>
+      <w:r>
+        <w:rPr>
+          <w:rFonts w:ascii="Courier New" w:eastAsia="Courier New" w:hAnsi="Courier New" w:cs="Courier New"/>
+          <w:lang w:val="it-IT"/>
+        </w:rPr>
+        <w:t xml:space="preserve">lagSconto, </w:t>
+      </w:r>
+      <w:r>
+        <w:rPr>
+          <w:rFonts w:ascii="Courier New" w:eastAsia="Courier New" w:hAnsi="Courier New" w:cs="Courier New"/>
+          <w:lang w:val="it-IT"/>
+        </w:rPr>
+        <w:t>i</w:t>
+      </w:r>
+      <w:r>
+        <w:rPr>
+          <w:rFonts w:ascii="Courier New" w:eastAsia="Courier New" w:hAnsi="Courier New" w:cs="Courier New"/>
+          <w:lang w:val="it-IT"/>
+        </w:rPr>
+        <w:t xml:space="preserve">mmagine, </w:t>
       </w:r>
       <w:r>
         <w:rPr>
@@ -77,7 +192,15 @@
           <w:highlight w:val="yellow"/>
           <w:lang w:val="it-IT"/>
         </w:rPr>
-        <w:t>Id</w:t>
+        <w:t>i</w:t>
+      </w:r>
+      <w:r>
+        <w:rPr>
+          <w:rFonts w:ascii="Courier New" w:eastAsia="Courier New" w:hAnsi="Courier New" w:cs="Courier New"/>
+          <w:highlight w:val="yellow"/>
+          <w:lang w:val="it-IT"/>
+        </w:rPr>
+        <w:t>d</w:t>
       </w:r>
       <w:r>
         <w:rPr>
@@ -127,7 +250,16 @@
           <w:bCs/>
           <w:lang w:val="it-IT"/>
         </w:rPr>
-        <w:t>Sottocategoria</w:t>
+        <w:t>s</w:t>
+      </w:r>
+      <w:r>
+        <w:rPr>
+          <w:rFonts w:ascii="Courier New" w:eastAsia="Courier New" w:hAnsi="Courier New" w:cs="Courier New"/>
+          <w:b/>
+          <w:bCs/>
+          <w:lang w:val="it-IT"/>
+        </w:rPr>
+        <w:t>ottocategoria</w:t>
       </w:r>
       <w:r>
         <w:rPr>
@@ -143,7 +275,16 @@
           <w:u w:val="single"/>
           <w:lang w:val="it-IT"/>
         </w:rPr>
-        <w:t>IdSottocategoria</w:t>
+        <w:t>i</w:t>
+      </w:r>
+      <w:r>
+        <w:rPr>
+          <w:rFonts w:ascii="Courier New" w:eastAsia="Courier New" w:hAnsi="Courier New" w:cs="Courier New"/>
+          <w:highlight w:val="yellow"/>
+          <w:u w:val="single"/>
+          <w:lang w:val="it-IT"/>
+        </w:rPr>
+        <w:t>dSottocategoria</w:t>
       </w:r>
       <w:r>
         <w:rPr>
@@ -157,7 +298,28 @@
           <w:rFonts w:ascii="Courier New" w:eastAsia="Courier New" w:hAnsi="Courier New" w:cs="Courier New"/>
           <w:lang w:val="it-IT"/>
         </w:rPr>
-        <w:t>Sottocategoria</w:t>
+        <w:t>s</w:t>
+      </w:r>
+      <w:r>
+        <w:rPr>
+          <w:rFonts w:ascii="Courier New" w:eastAsia="Courier New" w:hAnsi="Courier New" w:cs="Courier New"/>
+          <w:lang w:val="it-IT"/>
+        </w:rPr>
+        <w:t>otto</w:t>
+      </w:r>
+      <w:r>
+        <w:rPr>
+          <w:rFonts w:ascii="Courier New" w:eastAsia="Courier New" w:hAnsi="Courier New" w:cs="Courier New"/>
+          <w:lang w:val="it-IT"/>
+        </w:rPr>
+        <w:t>c</w:t>
+      </w:r>
+      <w:r>
+        <w:rPr>
+          <w:rFonts w:ascii="Courier New" w:eastAsia="Courier New" w:hAnsi="Courier New" w:cs="Courier New"/>
+          <w:lang w:val="it-IT"/>
+        </w:rPr>
+        <w:t>ategoria</w:t>
       </w:r>
       <w:r>
         <w:rPr>
@@ -172,7 +334,15 @@
           <w:highlight w:val="cyan"/>
           <w:lang w:val="it-IT"/>
         </w:rPr>
-        <w:t>Id</w:t>
+        <w:t>i</w:t>
+      </w:r>
+      <w:r>
+        <w:rPr>
+          <w:rFonts w:ascii="Courier New" w:eastAsia="Courier New" w:hAnsi="Courier New" w:cs="Courier New"/>
+          <w:highlight w:val="cyan"/>
+          <w:lang w:val="it-IT"/>
+        </w:rPr>
+        <w:t>d</w:t>
       </w:r>
       <w:r>
         <w:rPr>
@@ -216,7 +386,7 @@
           <w:bCs/>
           <w:lang w:val="it-IT"/>
         </w:rPr>
-        <w:t>C</w:t>
+        <w:t>c</w:t>
       </w:r>
       <w:r>
         <w:rPr>
@@ -241,7 +411,16 @@
           <w:u w:val="single"/>
           <w:lang w:val="it-IT"/>
         </w:rPr>
-        <w:t>IdCategoria</w:t>
+        <w:t>i</w:t>
+      </w:r>
+      <w:r>
+        <w:rPr>
+          <w:rFonts w:ascii="Courier New" w:eastAsia="Courier New" w:hAnsi="Courier New" w:cs="Courier New"/>
+          <w:highlight w:val="cyan"/>
+          <w:u w:val="single"/>
+          <w:lang w:val="it-IT"/>
+        </w:rPr>
+        <w:t>dCategoria</w:t>
       </w:r>
       <w:r>
         <w:rPr>
@@ -255,7 +434,14 @@
           <w:rFonts w:ascii="Courier New" w:eastAsia="Courier New" w:hAnsi="Courier New" w:cs="Courier New"/>
           <w:lang w:val="it-IT"/>
         </w:rPr>
-        <w:t>Categoria</w:t>
+        <w:t>c</w:t>
+      </w:r>
+      <w:r>
+        <w:rPr>
+          <w:rFonts w:ascii="Courier New" w:eastAsia="Courier New" w:hAnsi="Courier New" w:cs="Courier New"/>
+          <w:lang w:val="it-IT"/>
+        </w:rPr>
+        <w:t>ategoria</w:t>
       </w:r>
       <w:r>
         <w:rPr>
@@ -289,7 +475,16 @@
           <w:bCs/>
           <w:lang w:val="it-IT"/>
         </w:rPr>
-        <w:t>Utente</w:t>
+        <w:t>u</w:t>
+      </w:r>
+      <w:r>
+        <w:rPr>
+          <w:rFonts w:ascii="Courier New" w:eastAsia="Courier New" w:hAnsi="Courier New" w:cs="Courier New"/>
+          <w:b/>
+          <w:bCs/>
+          <w:lang w:val="it-IT"/>
+        </w:rPr>
+        <w:t>tente</w:t>
       </w:r>
       <w:r>
         <w:rPr>
@@ -304,14 +499,162 @@
           <w:u w:val="single"/>
           <w:lang w:val="it-IT"/>
         </w:rPr>
-        <w:t>Username</w:t>
-      </w:r>
-      <w:r>
-        <w:rPr>
-          <w:rFonts w:ascii="Courier New" w:eastAsia="Courier New" w:hAnsi="Courier New" w:cs="Courier New"/>
-          <w:lang w:val="it-IT"/>
-        </w:rPr>
-        <w:t>, Password, Nome, Cognome, Via, Città, CAP, Stato, DataNascita, Occupazione, TipologiaUtente)</w:t>
+        <w:t>u</w:t>
+      </w:r>
+      <w:r>
+        <w:rPr>
+          <w:rFonts w:ascii="Courier New" w:eastAsia="Courier New" w:hAnsi="Courier New" w:cs="Courier New"/>
+          <w:u w:val="single"/>
+          <w:lang w:val="it-IT"/>
+        </w:rPr>
+        <w:t>sername</w:t>
+      </w:r>
+      <w:r>
+        <w:rPr>
+          <w:rFonts w:ascii="Courier New" w:eastAsia="Courier New" w:hAnsi="Courier New" w:cs="Courier New"/>
+          <w:lang w:val="it-IT"/>
+        </w:rPr>
+        <w:t xml:space="preserve">, </w:t>
+      </w:r>
+      <w:r>
+        <w:rPr>
+          <w:rFonts w:ascii="Courier New" w:eastAsia="Courier New" w:hAnsi="Courier New" w:cs="Courier New"/>
+          <w:lang w:val="it-IT"/>
+        </w:rPr>
+        <w:t>p</w:t>
+      </w:r>
+      <w:r>
+        <w:rPr>
+          <w:rFonts w:ascii="Courier New" w:eastAsia="Courier New" w:hAnsi="Courier New" w:cs="Courier New"/>
+          <w:lang w:val="it-IT"/>
+        </w:rPr>
+        <w:t xml:space="preserve">assword, </w:t>
+      </w:r>
+      <w:r>
+        <w:rPr>
+          <w:rFonts w:ascii="Courier New" w:eastAsia="Courier New" w:hAnsi="Courier New" w:cs="Courier New"/>
+          <w:lang w:val="it-IT"/>
+        </w:rPr>
+        <w:t>n</w:t>
+      </w:r>
+      <w:r>
+        <w:rPr>
+          <w:rFonts w:ascii="Courier New" w:eastAsia="Courier New" w:hAnsi="Courier New" w:cs="Courier New"/>
+          <w:lang w:val="it-IT"/>
+        </w:rPr>
+        <w:t xml:space="preserve">ome, </w:t>
+      </w:r>
+      <w:r>
+        <w:rPr>
+          <w:rFonts w:ascii="Courier New" w:eastAsia="Courier New" w:hAnsi="Courier New" w:cs="Courier New"/>
+          <w:lang w:val="it-IT"/>
+        </w:rPr>
+        <w:t>c</w:t>
+      </w:r>
+      <w:r>
+        <w:rPr>
+          <w:rFonts w:ascii="Courier New" w:eastAsia="Courier New" w:hAnsi="Courier New" w:cs="Courier New"/>
+          <w:lang w:val="it-IT"/>
+        </w:rPr>
+        <w:t xml:space="preserve">ognome, </w:t>
+      </w:r>
+      <w:r>
+        <w:rPr>
+          <w:rFonts w:ascii="Courier New" w:eastAsia="Courier New" w:hAnsi="Courier New" w:cs="Courier New"/>
+          <w:lang w:val="it-IT"/>
+        </w:rPr>
+        <w:t>v</w:t>
+      </w:r>
+      <w:r>
+        <w:rPr>
+          <w:rFonts w:ascii="Courier New" w:eastAsia="Courier New" w:hAnsi="Courier New" w:cs="Courier New"/>
+          <w:lang w:val="it-IT"/>
+        </w:rPr>
+        <w:t xml:space="preserve">ia, </w:t>
+      </w:r>
+      <w:r>
+        <w:rPr>
+          <w:rFonts w:ascii="Courier New" w:eastAsia="Courier New" w:hAnsi="Courier New" w:cs="Courier New"/>
+          <w:lang w:val="it-IT"/>
+        </w:rPr>
+        <w:t>c</w:t>
+      </w:r>
+      <w:r>
+        <w:rPr>
+          <w:rFonts w:ascii="Courier New" w:eastAsia="Courier New" w:hAnsi="Courier New" w:cs="Courier New"/>
+          <w:lang w:val="it-IT"/>
+        </w:rPr>
+        <w:t xml:space="preserve">ittà, </w:t>
+      </w:r>
+      <w:r>
+        <w:rPr>
+          <w:rFonts w:ascii="Courier New" w:eastAsia="Courier New" w:hAnsi="Courier New" w:cs="Courier New"/>
+          <w:lang w:val="it-IT"/>
+        </w:rPr>
+        <w:t>cap</w:t>
+      </w:r>
+      <w:r>
+        <w:rPr>
+          <w:rFonts w:ascii="Courier New" w:eastAsia="Courier New" w:hAnsi="Courier New" w:cs="Courier New"/>
+          <w:lang w:val="it-IT"/>
+        </w:rPr>
+        <w:t xml:space="preserve">, </w:t>
+      </w:r>
+      <w:r>
+        <w:rPr>
+          <w:rFonts w:ascii="Courier New" w:eastAsia="Courier New" w:hAnsi="Courier New" w:cs="Courier New"/>
+          <w:lang w:val="it-IT"/>
+        </w:rPr>
+        <w:t>s</w:t>
+      </w:r>
+      <w:r>
+        <w:rPr>
+          <w:rFonts w:ascii="Courier New" w:eastAsia="Courier New" w:hAnsi="Courier New" w:cs="Courier New"/>
+          <w:lang w:val="it-IT"/>
+        </w:rPr>
+        <w:t xml:space="preserve">tato, </w:t>
+      </w:r>
+      <w:r>
+        <w:rPr>
+          <w:rFonts w:ascii="Courier New" w:eastAsia="Courier New" w:hAnsi="Courier New" w:cs="Courier New"/>
+          <w:lang w:val="it-IT"/>
+        </w:rPr>
+        <w:t>d</w:t>
+      </w:r>
+      <w:r>
+        <w:rPr>
+          <w:rFonts w:ascii="Courier New" w:eastAsia="Courier New" w:hAnsi="Courier New" w:cs="Courier New"/>
+          <w:lang w:val="it-IT"/>
+        </w:rPr>
+        <w:t xml:space="preserve">ataNascita, </w:t>
+      </w:r>
+      <w:r>
+        <w:rPr>
+          <w:rFonts w:ascii="Courier New" w:eastAsia="Courier New" w:hAnsi="Courier New" w:cs="Courier New"/>
+          <w:lang w:val="it-IT"/>
+        </w:rPr>
+        <w:t>o</w:t>
+      </w:r>
+      <w:r>
+        <w:rPr>
+          <w:rFonts w:ascii="Courier New" w:eastAsia="Courier New" w:hAnsi="Courier New" w:cs="Courier New"/>
+          <w:lang w:val="it-IT"/>
+        </w:rPr>
+        <w:t xml:space="preserve">ccupazione, </w:t>
+      </w:r>
+      <w:r>
+        <w:rPr>
+          <w:rFonts w:ascii="Courier New" w:eastAsia="Courier New" w:hAnsi="Courier New" w:cs="Courier New"/>
+          <w:lang w:val="it-IT"/>
+        </w:rPr>
+        <w:t>t</w:t>
+      </w:r>
+      <w:r>
+        <w:rPr>
+          <w:rFonts w:ascii="Courier New" w:eastAsia="Courier New" w:hAnsi="Courier New" w:cs="Courier New"/>
+          <w:lang w:val="it-IT"/>
+        </w:rPr>
+        <w:t>ipologiaUtente)</w:t>
       </w:r>
     </w:p>
     <w:p>
@@ -370,14 +713,49 @@
           <w:rFonts w:ascii="Courier New" w:eastAsia="Courier New" w:hAnsi="Courier New" w:cs="Courier New"/>
           <w:lang w:val="it-IT"/>
         </w:rPr>
-        <w:t>Id</w:t>
-      </w:r>
-      <w:r>
-        <w:rPr>
-          <w:rFonts w:ascii="Courier New" w:eastAsia="Courier New" w:hAnsi="Courier New" w:cs="Courier New"/>
-          <w:lang w:val="it-IT"/>
-        </w:rPr>
-        <w:t>Sottocategoria" della tabella Prodotto ha un vincolo di chiave esterna con la chiave primaria della tabella Sottocategoria.</w:t>
+        <w:t>i</w:t>
+      </w:r>
+      <w:r>
+        <w:rPr>
+          <w:rFonts w:ascii="Courier New" w:eastAsia="Courier New" w:hAnsi="Courier New" w:cs="Courier New"/>
+          <w:lang w:val="it-IT"/>
+        </w:rPr>
+        <w:t>d</w:t>
+      </w:r>
+      <w:r>
+        <w:rPr>
+          <w:rFonts w:ascii="Courier New" w:eastAsia="Courier New" w:hAnsi="Courier New" w:cs="Courier New"/>
+          <w:lang w:val="it-IT"/>
+        </w:rPr>
+        <w:t xml:space="preserve">Sottocategoria" della tabella </w:t>
+      </w:r>
+      <w:r>
+        <w:rPr>
+          <w:rFonts w:ascii="Courier New" w:eastAsia="Courier New" w:hAnsi="Courier New" w:cs="Courier New"/>
+          <w:lang w:val="it-IT"/>
+        </w:rPr>
+        <w:t>"p</w:t>
+      </w:r>
+      <w:r>
+        <w:rPr>
+          <w:rFonts w:ascii="Courier New" w:eastAsia="Courier New" w:hAnsi="Courier New" w:cs="Courier New"/>
+          <w:lang w:val="it-IT"/>
+        </w:rPr>
+        <w:t>rodott</w:t>
+      </w:r>
+      <w:r>
+        <w:rPr>
+          <w:rFonts w:ascii="Courier New" w:eastAsia="Courier New" w:hAnsi="Courier New" w:cs="Courier New"/>
+          <w:lang w:val="it-IT"/>
+        </w:rPr>
+        <w:t>o"</w:t>
+      </w:r>
+      <w:r>
+        <w:rPr>
+          <w:rFonts w:ascii="Courier New" w:eastAsia="Courier New" w:hAnsi="Courier New" w:cs="Courier New"/>
+          <w:lang w:val="it-IT"/>
+        </w:rPr>
+        <w:t xml:space="preserve"> ha un vincolo di chiave esterna con la chiave primaria della tabella Sottocategoria.</w:t>
       </w:r>
     </w:p>
     <w:p>
@@ -409,14 +787,49 @@
           <w:rFonts w:ascii="Courier New" w:eastAsia="Courier New" w:hAnsi="Courier New" w:cs="Courier New"/>
           <w:lang w:val="it-IT"/>
         </w:rPr>
-        <w:t>Id</w:t>
-      </w:r>
-      <w:r>
-        <w:rPr>
-          <w:rFonts w:ascii="Courier New" w:eastAsia="Courier New" w:hAnsi="Courier New" w:cs="Courier New"/>
-          <w:lang w:val="it-IT"/>
-        </w:rPr>
-        <w:t>Categoria" della tabella Sottocategoria ha un vincolo di chiave esterna con la chiave primaria della tabella Categoria.</w:t>
+        <w:t>i</w:t>
+      </w:r>
+      <w:r>
+        <w:rPr>
+          <w:rFonts w:ascii="Courier New" w:eastAsia="Courier New" w:hAnsi="Courier New" w:cs="Courier New"/>
+          <w:lang w:val="it-IT"/>
+        </w:rPr>
+        <w:t>d</w:t>
+      </w:r>
+      <w:r>
+        <w:rPr>
+          <w:rFonts w:ascii="Courier New" w:eastAsia="Courier New" w:hAnsi="Courier New" w:cs="Courier New"/>
+          <w:lang w:val="it-IT"/>
+        </w:rPr>
+        <w:t xml:space="preserve">Categoria" della tabella Sottocategoria ha un vincolo di chiave esterna con la chiave primaria della tabella </w:t>
+      </w:r>
+      <w:r>
+        <w:rPr>
+          <w:rFonts w:ascii="Courier New" w:eastAsia="Courier New" w:hAnsi="Courier New" w:cs="Courier New"/>
+          <w:lang w:val="it-IT"/>
+        </w:rPr>
+        <w:t>"c</w:t>
+      </w:r>
+      <w:r>
+        <w:rPr>
+          <w:rFonts w:ascii="Courier New" w:eastAsia="Courier New" w:hAnsi="Courier New" w:cs="Courier New"/>
+          <w:lang w:val="it-IT"/>
+        </w:rPr>
+        <w:t>ategoria</w:t>
+      </w:r>
+      <w:r>
+        <w:rPr>
+          <w:rFonts w:ascii="Courier New" w:eastAsia="Courier New" w:hAnsi="Courier New" w:cs="Courier New"/>
+          <w:lang w:val="it-IT"/>
+        </w:rPr>
+        <w:t>"</w:t>
+      </w:r>
+      <w:r>
+        <w:rPr>
+          <w:rFonts w:ascii="Courier New" w:eastAsia="Courier New" w:hAnsi="Courier New" w:cs="Courier New"/>
+          <w:lang w:val="it-IT"/>
+        </w:rPr>
+        <w:t>.</w:t>
       </w:r>
     </w:p>
     <w:p>

</xml_diff>

<commit_message>
aggiunto il campo email per gli utenti
</commit_message>
<xml_diff>
--- a/revisione_1/tabelle_db.docx
+++ b/revisione_1/tabelle_db.docx
@@ -22,6 +22,16 @@
         </w:rPr>
         <w:t>PROGETTAZIONE DEL DATABASE</w:t>
       </w:r>
+      <w:r>
+        <w:rPr>
+          <w:rFonts w:ascii="Courier New" w:eastAsia="Courier New" w:hAnsi="Courier New" w:cs="Courier New"/>
+          <w:b/>
+          <w:bCs/>
+          <w:color w:val="C00000"/>
+          <w:lang w:val="it-IT"/>
+        </w:rPr>
+        <w:t xml:space="preserve"> - TRADUZIONE VERSO IL MODELLO RELAZIONALE</w:t>
+      </w:r>
     </w:p>
     <w:p>
       <w:pPr>
@@ -556,7 +566,21 @@
           <w:rFonts w:ascii="Courier New" w:eastAsia="Courier New" w:hAnsi="Courier New" w:cs="Courier New"/>
           <w:lang w:val="it-IT"/>
         </w:rPr>
-        <w:t xml:space="preserve">ognome, </w:t>
+        <w:t>ognome,</w:t>
+      </w:r>
+      <w:r>
+        <w:rPr>
+          <w:rFonts w:ascii="Courier New" w:eastAsia="Courier New" w:hAnsi="Courier New" w:cs="Courier New"/>
+          <w:lang w:val="it-IT"/>
+        </w:rPr>
+        <w:t xml:space="preserve"> email,</w:t>
+      </w:r>
+      <w:r>
+        <w:rPr>
+          <w:rFonts w:ascii="Courier New" w:eastAsia="Courier New" w:hAnsi="Courier New" w:cs="Courier New"/>
+          <w:lang w:val="it-IT"/>
+        </w:rPr>
+        <w:t xml:space="preserve"> </w:t>
       </w:r>
       <w:r>
         <w:rPr>
@@ -755,7 +779,35 @@
           <w:rFonts w:ascii="Courier New" w:eastAsia="Courier New" w:hAnsi="Courier New" w:cs="Courier New"/>
           <w:lang w:val="it-IT"/>
         </w:rPr>
-        <w:t xml:space="preserve"> ha un vincolo di chiave esterna con la chiave primaria della tabella Sottocategoria.</w:t>
+        <w:t xml:space="preserve"> ha un vincolo di chiave esterna con la chiave primaria della tabella </w:t>
+      </w:r>
+      <w:r>
+        <w:rPr>
+          <w:rFonts w:ascii="Courier New" w:eastAsia="Courier New" w:hAnsi="Courier New" w:cs="Courier New"/>
+          <w:lang w:val="it-IT"/>
+        </w:rPr>
+        <w:t>"S</w:t>
+      </w:r>
+      <w:r>
+        <w:rPr>
+          <w:rFonts w:ascii="Courier New" w:eastAsia="Courier New" w:hAnsi="Courier New" w:cs="Courier New"/>
+          <w:lang w:val="it-IT"/>
+        </w:rPr>
+        <w:t>ottocategoria</w:t>
+      </w:r>
+      <w:r>
+        <w:rPr>
+          <w:rFonts w:ascii="Courier New" w:eastAsia="Courier New" w:hAnsi="Courier New" w:cs="Courier New"/>
+          <w:lang w:val="it-IT"/>
+        </w:rPr>
+        <w:t>"</w:t>
+      </w:r>
+      <w:r>
+        <w:rPr>
+          <w:rFonts w:ascii="Courier New" w:eastAsia="Courier New" w:hAnsi="Courier New" w:cs="Courier New"/>
+          <w:lang w:val="it-IT"/>
+        </w:rPr>
+        <w:t>.</w:t>
       </w:r>
     </w:p>
     <w:p>

</xml_diff>

<commit_message>
aggiunto campo id tabella user
</commit_message>
<xml_diff>
--- a/revisione_1/tabelle_db.docx
+++ b/revisione_1/tabelle_db.docx
@@ -509,12 +509,25 @@
           <w:u w:val="single"/>
           <w:lang w:val="it-IT"/>
         </w:rPr>
+        <w:t>id</w:t>
+      </w:r>
+      <w:r>
+        <w:rPr>
+          <w:rFonts w:ascii="Courier New" w:eastAsia="Courier New" w:hAnsi="Courier New" w:cs="Courier New"/>
+          <w:lang w:val="it-IT"/>
+        </w:rPr>
+        <w:t>,</w:t>
+      </w:r>
+      <w:r>
+        <w:rPr>
+          <w:rFonts w:ascii="Courier New" w:eastAsia="Courier New" w:hAnsi="Courier New" w:cs="Courier New"/>
+          <w:lang w:val="it-IT"/>
+        </w:rPr>
         <w:t>u</w:t>
       </w:r>
       <w:r>
         <w:rPr>
           <w:rFonts w:ascii="Courier New" w:eastAsia="Courier New" w:hAnsi="Courier New" w:cs="Courier New"/>
-          <w:u w:val="single"/>
           <w:lang w:val="it-IT"/>
         </w:rPr>
         <w:t>sername</w:t>

</xml_diff>